<commit_message>
done, just need to document code
</commit_message>
<xml_diff>
--- a/Lab Report.docx
+++ b/Lab Report.docx
@@ -3136,12 +3136,57 @@
       </w:r>
     </w:p>
     <w:p>
+      <w:pPr>
+        <w:ind w:firstLine="720"/>
+      </w:pPr>
       <w:r>
-        <w:tab/>
+        <w:t>Reference strings are a way to represent the unknown path of page requests a program will take along its execution.  Attempting to artificially generate locality taught be about the characteristic patterns that program execution usually follows. It is not common for a program to execution similar to the random locality reference strings.  Especially with modern compilers, code if highly optimized so that optimized replacement algorithms can optimize paging performance.</w:t>
+      </w:r>
+    </w:p>
+    <w:p>
+      <w:pPr>
+        <w:ind w:firstLine="720"/>
+      </w:pPr>
+      <w:r>
+        <w:t>Considering the replacement algorithms assigned, I realize why operating system programming today in age is impossible to be done with less than a few hundred or thousand people.  Every single decision involves a give and take.</w:t>
+      </w:r>
+    </w:p>
+    <w:p>
+      <w:pPr>
+        <w:ind w:firstLine="720"/>
+      </w:pPr>
+      <w:r>
+        <w:t>Coding a demand paging memory management system was very fun.  Then adding a round robin scheduler on top of that proved to be a very fun and stressful week.  The most important thing I learned is the dependence that an Operating System has on memory.  Due to the huge performance penalty, an Operating System must try to keep as much as possible in memory, but also be the most efficient about it as possible. Whatever memory the OS uses, it is memory it cannot use to increase performance</w:t>
+      </w:r>
+      <w:r>
+        <w:t xml:space="preserve"> of user programs.</w:t>
+      </w:r>
+    </w:p>
+    <w:p>
+      <w:pPr>
+        <w:ind w:firstLine="720"/>
+      </w:pPr>
+      <w:r>
+        <w:t>Operating System code execution is unavoidable.  However, by coding my own scheduling algorithm, I was able to catch an abstract glimpse of all the possible duties an OS must perform all the tim</w:t>
+      </w:r>
+      <w:r>
+        <w:t xml:space="preserve">e in between user programs.  I wish I had more time to continue building upon this project. </w:t>
+      </w:r>
+    </w:p>
+    <w:p>
+      <w:pPr>
+        <w:ind w:firstLine="720"/>
+      </w:pPr>
+      <w:r>
+        <w:t xml:space="preserve">I have three planned next steps.  The first is to code a small chance that a process will request a page outside its address space.  My simulation would have to catch that and terminate the program. Another idea is to create other types of resources other than memory that reference strings can request.  This would allow me to consider and code deadlock prevention and avoidance algorithms.  Finally, I would have like to </w:t>
+      </w:r>
+      <w:r>
+        <w:t xml:space="preserve">have implemented a page table.  Due to time constraints, I implemented an inverse page table.  </w:t>
       </w:r>
       <w:bookmarkStart w:id="0" w:name="_GoBack"/>
       <w:bookmarkEnd w:id="0"/>
     </w:p>
+    <w:p/>
     <w:sectPr>
       <w:pgSz w:w="12240" w:h="15840"/>
       <w:pgMar w:top="1440" w:right="1440" w:bottom="1440" w:left="1440" w:header="720" w:footer="720" w:gutter="0"/>
@@ -4561,11 +4606,11 @@
           <c:showBubbleSize val="0"/>
         </c:dLbls>
         <c:smooth val="0"/>
-        <c:axId val="-2059700992"/>
-        <c:axId val="-2094248336"/>
+        <c:axId val="2124939936"/>
+        <c:axId val="-2129129376"/>
       </c:lineChart>
       <c:catAx>
-        <c:axId val="-2059700992"/>
+        <c:axId val="2124939936"/>
         <c:scaling>
           <c:orientation val="minMax"/>
         </c:scaling>
@@ -4607,7 +4652,7 @@
             <a:endParaRPr lang="en-US"/>
           </a:p>
         </c:txPr>
-        <c:crossAx val="-2094248336"/>
+        <c:crossAx val="-2129129376"/>
         <c:crosses val="autoZero"/>
         <c:auto val="1"/>
         <c:lblAlgn val="ctr"/>
@@ -4615,7 +4660,7 @@
         <c:noMultiLvlLbl val="0"/>
       </c:catAx>
       <c:valAx>
-        <c:axId val="-2094248336"/>
+        <c:axId val="-2129129376"/>
         <c:scaling>
           <c:orientation val="minMax"/>
         </c:scaling>
@@ -4666,7 +4711,7 @@
             <a:endParaRPr lang="en-US"/>
           </a:p>
         </c:txPr>
-        <c:crossAx val="-2059700992"/>
+        <c:crossAx val="2124939936"/>
         <c:crosses val="autoZero"/>
         <c:crossBetween val="between"/>
       </c:valAx>
@@ -5584,11 +5629,11 @@
           <c:showBubbleSize val="0"/>
         </c:dLbls>
         <c:smooth val="0"/>
-        <c:axId val="2125874288"/>
-        <c:axId val="-2128838000"/>
+        <c:axId val="-2095832192"/>
+        <c:axId val="-2094340064"/>
       </c:lineChart>
       <c:catAx>
-        <c:axId val="2125874288"/>
+        <c:axId val="-2095832192"/>
         <c:scaling>
           <c:orientation val="minMax"/>
         </c:scaling>
@@ -5630,7 +5675,7 @@
             <a:endParaRPr lang="en-US"/>
           </a:p>
         </c:txPr>
-        <c:crossAx val="-2128838000"/>
+        <c:crossAx val="-2094340064"/>
         <c:crosses val="autoZero"/>
         <c:auto val="1"/>
         <c:lblAlgn val="ctr"/>
@@ -5638,7 +5683,7 @@
         <c:noMultiLvlLbl val="0"/>
       </c:catAx>
       <c:valAx>
-        <c:axId val="-2128838000"/>
+        <c:axId val="-2094340064"/>
         <c:scaling>
           <c:orientation val="minMax"/>
         </c:scaling>
@@ -5689,7 +5734,7 @@
             <a:endParaRPr lang="en-US"/>
           </a:p>
         </c:txPr>
-        <c:crossAx val="2125874288"/>
+        <c:crossAx val="-2095832192"/>
         <c:crosses val="autoZero"/>
         <c:crossBetween val="between"/>
       </c:valAx>
@@ -6607,11 +6652,11 @@
           <c:showBubbleSize val="0"/>
         </c:dLbls>
         <c:smooth val="0"/>
-        <c:axId val="-2128689536"/>
-        <c:axId val="-2054062704"/>
+        <c:axId val="-2097084848"/>
+        <c:axId val="-2097082016"/>
       </c:lineChart>
       <c:catAx>
-        <c:axId val="-2128689536"/>
+        <c:axId val="-2097084848"/>
         <c:scaling>
           <c:orientation val="minMax"/>
         </c:scaling>
@@ -6653,7 +6698,7 @@
             <a:endParaRPr lang="en-US"/>
           </a:p>
         </c:txPr>
-        <c:crossAx val="-2054062704"/>
+        <c:crossAx val="-2097082016"/>
         <c:crosses val="autoZero"/>
         <c:auto val="1"/>
         <c:lblAlgn val="ctr"/>
@@ -6661,7 +6706,7 @@
         <c:noMultiLvlLbl val="0"/>
       </c:catAx>
       <c:valAx>
-        <c:axId val="-2054062704"/>
+        <c:axId val="-2097082016"/>
         <c:scaling>
           <c:orientation val="minMax"/>
         </c:scaling>
@@ -6712,7 +6757,7 @@
             <a:endParaRPr lang="en-US"/>
           </a:p>
         </c:txPr>
-        <c:crossAx val="-2128689536"/>
+        <c:crossAx val="-2097084848"/>
         <c:crosses val="autoZero"/>
         <c:crossBetween val="between"/>
       </c:valAx>
@@ -7605,11 +7650,11 @@
           <c:showBubbleSize val="0"/>
         </c:dLbls>
         <c:smooth val="0"/>
-        <c:axId val="-2129581392"/>
-        <c:axId val="-2094594928"/>
+        <c:axId val="-2094939648"/>
+        <c:axId val="2124516176"/>
       </c:lineChart>
       <c:catAx>
-        <c:axId val="-2129581392"/>
+        <c:axId val="-2094939648"/>
         <c:scaling>
           <c:orientation val="minMax"/>
         </c:scaling>
@@ -7651,7 +7696,7 @@
             <a:endParaRPr lang="en-US"/>
           </a:p>
         </c:txPr>
-        <c:crossAx val="-2094594928"/>
+        <c:crossAx val="2124516176"/>
         <c:crosses val="autoZero"/>
         <c:auto val="1"/>
         <c:lblAlgn val="ctr"/>
@@ -7659,7 +7704,7 @@
         <c:noMultiLvlLbl val="0"/>
       </c:catAx>
       <c:valAx>
-        <c:axId val="-2094594928"/>
+        <c:axId val="2124516176"/>
         <c:scaling>
           <c:orientation val="minMax"/>
         </c:scaling>
@@ -7710,7 +7755,7 @@
             <a:endParaRPr lang="en-US"/>
           </a:p>
         </c:txPr>
-        <c:crossAx val="-2129581392"/>
+        <c:crossAx val="-2094939648"/>
         <c:crosses val="autoZero"/>
         <c:crossBetween val="between"/>
       </c:valAx>

</xml_diff>